<commit_message>
UPDATE 17.8.18 : Employee application is done
</commit_message>
<xml_diff>
--- a/Client/S-Mart Shopper Known bugs.docx
+++ b/Client/S-Mart Shopper Known bugs.docx
@@ -7,7 +7,18 @@
         <w:jc w:val="right"/>
       </w:pPr>
       <w:r>
-        <w:t>S-Mart Shopper – Known Bugs</w:t>
+        <w:t xml:space="preserve">S-Mart </w:t>
+      </w:r>
+      <w:r>
+        <w:t>Application</w:t>
+      </w:r>
+      <w:r>
+        <w:t>s</w:t>
+      </w:r>
+      <w:bookmarkStart w:id="0" w:name="_GoBack"/>
+      <w:bookmarkEnd w:id="0"/>
+      <w:r>
+        <w:t xml:space="preserve"> – Known Bugs</w:t>
       </w:r>
     </w:p>
     <w:p>
@@ -20,17 +31,39 @@
         <w:bidi w:val="0"/>
       </w:pPr>
       <w:r>
+        <w:t>Map</w:t>
+      </w:r>
+      <w:r>
+        <w:t xml:space="preserve"> - Icon l</w:t>
+      </w:r>
+      <w:r>
+        <w:t>ocation</w:t>
+      </w:r>
+      <w:r>
+        <w:t xml:space="preserve">s offside is incorrect </w:t>
+      </w:r>
+    </w:p>
+    <w:p>
+      <w:pPr>
+        <w:pStyle w:val="ListParagraph"/>
+        <w:numPr>
+          <w:ilvl w:val="0"/>
+          <w:numId w:val="2"/>
+        </w:numPr>
+        <w:bidi w:val="0"/>
+      </w:pPr>
+      <w:r>
         <w:rPr>
           <w:noProof/>
         </w:rPr>
         <w:drawing>
-          <wp:anchor distT="0" distB="0" distL="114300" distR="114300" simplePos="0" relativeHeight="251659264" behindDoc="0" locked="0" layoutInCell="1" allowOverlap="1" wp14:anchorId="0B7AE5F9" wp14:editId="04D5268D">
+          <wp:anchor distT="0" distB="0" distL="114300" distR="114300" simplePos="0" relativeHeight="251659264" behindDoc="0" locked="0" layoutInCell="1" allowOverlap="1" wp14:anchorId="3524C063" wp14:editId="5DF56CF5">
             <wp:simplePos x="0" y="0"/>
             <wp:positionH relativeFrom="column">
               <wp:posOffset>57150</wp:posOffset>
             </wp:positionH>
             <wp:positionV relativeFrom="paragraph">
-              <wp:posOffset>247650</wp:posOffset>
+              <wp:posOffset>193675</wp:posOffset>
             </wp:positionV>
             <wp:extent cx="5267325" cy="7029450"/>
             <wp:effectExtent l="0" t="0" r="9525" b="0"/>
@@ -90,13 +123,10 @@
         <w:t>Map</w:t>
       </w:r>
       <w:r>
-        <w:t xml:space="preserve"> - Icon l</w:t>
-      </w:r>
-      <w:r>
-        <w:t>ocation</w:t>
-      </w:r>
-      <w:r>
-        <w:t xml:space="preserve">s offside is incorrect </w:t>
+        <w:t xml:space="preserve"> -</w:t>
+      </w:r>
+      <w:r>
+        <w:t xml:space="preserve"> Finish icon is smaller</w:t>
       </w:r>
     </w:p>
     <w:p>
@@ -254,376 +284,39 @@
         <w:bidi w:val="0"/>
       </w:pPr>
       <w:r>
-        <w:lastRenderedPageBreak/>
-        <w:t>Map Bottom Navigation View – Finish icon is smaller</w:t>
-      </w:r>
-    </w:p>
-    <w:p>
-      <w:pPr>
-        <w:pStyle w:val="ListParagraph"/>
-        <w:bidi w:val="0"/>
-      </w:pPr>
-      <w:r>
-        <w:rPr>
-          <w:noProof/>
-        </w:rPr>
-        <w:drawing>
-          <wp:anchor distT="0" distB="0" distL="114300" distR="114300" simplePos="0" relativeHeight="251658240" behindDoc="0" locked="0" layoutInCell="1" allowOverlap="1" wp14:anchorId="033C0FBE" wp14:editId="32349217">
-            <wp:simplePos x="0" y="0"/>
-            <wp:positionH relativeFrom="column">
-              <wp:posOffset>47625</wp:posOffset>
-            </wp:positionH>
-            <wp:positionV relativeFrom="paragraph">
-              <wp:posOffset>47625</wp:posOffset>
-            </wp:positionV>
-            <wp:extent cx="5267325" cy="7029450"/>
-            <wp:effectExtent l="0" t="0" r="9525" b="0"/>
-            <wp:wrapNone/>
-            <wp:docPr id="2" name="Picture 2" descr="C:\Users\Rotem\Desktop\IMG_8986.JPG"/>
-            <wp:cNvGraphicFramePr>
-              <a:graphicFrameLocks xmlns:a="http://schemas.openxmlformats.org/drawingml/2006/main" noChangeAspect="1"/>
-            </wp:cNvGraphicFramePr>
-            <a:graphic xmlns:a="http://schemas.openxmlformats.org/drawingml/2006/main">
-              <a:graphicData uri="http://schemas.openxmlformats.org/drawingml/2006/picture">
-                <pic:pic xmlns:pic="http://schemas.openxmlformats.org/drawingml/2006/picture">
-                  <pic:nvPicPr>
-                    <pic:cNvPr id="0" name="Picture 1" descr="C:\Users\Rotem\Desktop\IMG_8986.JPG"/>
-                    <pic:cNvPicPr>
-                      <a:picLocks noChangeAspect="1" noChangeArrowheads="1"/>
-                    </pic:cNvPicPr>
-                  </pic:nvPicPr>
-                  <pic:blipFill>
-                    <a:blip r:embed="rId6" cstate="print">
-                      <a:extLst>
-                        <a:ext uri="{28A0092B-C50C-407E-A947-70E740481C1C}">
-                          <a14:useLocalDpi xmlns:a14="http://schemas.microsoft.com/office/drawing/2010/main" val="0"/>
-                        </a:ext>
-                      </a:extLst>
-                    </a:blip>
-                    <a:srcRect/>
-                    <a:stretch>
-                      <a:fillRect/>
-                    </a:stretch>
-                  </pic:blipFill>
-                  <pic:spPr bwMode="auto">
-                    <a:xfrm>
-                      <a:off x="0" y="0"/>
-                      <a:ext cx="5267325" cy="7029450"/>
-                    </a:xfrm>
-                    <a:prstGeom prst="rect">
-                      <a:avLst/>
-                    </a:prstGeom>
-                    <a:noFill/>
-                    <a:ln>
-                      <a:noFill/>
-                    </a:ln>
-                  </pic:spPr>
-                </pic:pic>
-              </a:graphicData>
-            </a:graphic>
-            <wp14:sizeRelH relativeFrom="page">
-              <wp14:pctWidth>0</wp14:pctWidth>
-            </wp14:sizeRelH>
-            <wp14:sizeRelV relativeFrom="page">
-              <wp14:pctHeight>0</wp14:pctHeight>
-            </wp14:sizeRelV>
-          </wp:anchor>
-        </w:drawing>
-      </w:r>
-    </w:p>
-    <w:p>
-      <w:pPr>
-        <w:pStyle w:val="ListParagraph"/>
-        <w:bidi w:val="0"/>
-      </w:pPr>
-    </w:p>
-    <w:p>
-      <w:pPr>
-        <w:pStyle w:val="ListParagraph"/>
-        <w:bidi w:val="0"/>
-      </w:pPr>
-    </w:p>
-    <w:p>
-      <w:pPr>
-        <w:pStyle w:val="ListParagraph"/>
-        <w:bidi w:val="0"/>
-      </w:pPr>
-    </w:p>
-    <w:p>
-      <w:pPr>
-        <w:pStyle w:val="ListParagraph"/>
-        <w:bidi w:val="0"/>
-      </w:pPr>
-    </w:p>
-    <w:p>
-      <w:pPr>
-        <w:pStyle w:val="ListParagraph"/>
-        <w:bidi w:val="0"/>
-      </w:pPr>
-    </w:p>
-    <w:p>
-      <w:pPr>
-        <w:pStyle w:val="ListParagraph"/>
-        <w:bidi w:val="0"/>
-      </w:pPr>
-    </w:p>
-    <w:p>
-      <w:pPr>
-        <w:pStyle w:val="ListParagraph"/>
-        <w:bidi w:val="0"/>
-      </w:pPr>
-    </w:p>
-    <w:p>
-      <w:pPr>
-        <w:pStyle w:val="ListParagraph"/>
-        <w:bidi w:val="0"/>
-      </w:pPr>
-    </w:p>
-    <w:p>
-      <w:pPr>
-        <w:pStyle w:val="ListParagraph"/>
-        <w:bidi w:val="0"/>
-      </w:pPr>
-    </w:p>
-    <w:p>
-      <w:pPr>
-        <w:pStyle w:val="ListParagraph"/>
-        <w:bidi w:val="0"/>
-      </w:pPr>
-    </w:p>
-    <w:p>
-      <w:pPr>
-        <w:pStyle w:val="ListParagraph"/>
-        <w:bidi w:val="0"/>
-      </w:pPr>
-    </w:p>
-    <w:p>
-      <w:pPr>
-        <w:pStyle w:val="ListParagraph"/>
-        <w:bidi w:val="0"/>
-      </w:pPr>
-    </w:p>
-    <w:p>
-      <w:pPr>
-        <w:pStyle w:val="ListParagraph"/>
-        <w:bidi w:val="0"/>
-      </w:pPr>
-    </w:p>
-    <w:p>
-      <w:pPr>
-        <w:pStyle w:val="ListParagraph"/>
-        <w:bidi w:val="0"/>
-      </w:pPr>
-    </w:p>
-    <w:p>
-      <w:pPr>
-        <w:pStyle w:val="ListParagraph"/>
-        <w:bidi w:val="0"/>
-      </w:pPr>
-    </w:p>
-    <w:p>
-      <w:pPr>
-        <w:pStyle w:val="ListParagraph"/>
-        <w:bidi w:val="0"/>
-      </w:pPr>
-    </w:p>
-    <w:p>
-      <w:pPr>
-        <w:pStyle w:val="ListParagraph"/>
-        <w:bidi w:val="0"/>
-      </w:pPr>
-    </w:p>
-    <w:p>
-      <w:pPr>
-        <w:pStyle w:val="ListParagraph"/>
-        <w:bidi w:val="0"/>
-      </w:pPr>
-    </w:p>
-    <w:p>
-      <w:pPr>
-        <w:pStyle w:val="ListParagraph"/>
-        <w:bidi w:val="0"/>
-      </w:pPr>
-    </w:p>
-    <w:p>
-      <w:pPr>
-        <w:pStyle w:val="ListParagraph"/>
-        <w:bidi w:val="0"/>
-      </w:pPr>
-    </w:p>
-    <w:p>
-      <w:pPr>
-        <w:pStyle w:val="ListParagraph"/>
-        <w:bidi w:val="0"/>
-      </w:pPr>
-    </w:p>
-    <w:p>
-      <w:pPr>
-        <w:pStyle w:val="ListParagraph"/>
-        <w:bidi w:val="0"/>
-      </w:pPr>
-    </w:p>
-    <w:p>
-      <w:pPr>
-        <w:pStyle w:val="ListParagraph"/>
-        <w:bidi w:val="0"/>
-      </w:pPr>
-    </w:p>
-    <w:p>
-      <w:pPr>
-        <w:pStyle w:val="ListParagraph"/>
-        <w:bidi w:val="0"/>
-      </w:pPr>
-    </w:p>
-    <w:p>
-      <w:pPr>
-        <w:pStyle w:val="ListParagraph"/>
-        <w:bidi w:val="0"/>
-      </w:pPr>
-    </w:p>
-    <w:p>
-      <w:pPr>
-        <w:pStyle w:val="ListParagraph"/>
-        <w:bidi w:val="0"/>
-      </w:pPr>
-    </w:p>
-    <w:p>
-      <w:pPr>
-        <w:pStyle w:val="ListParagraph"/>
-        <w:bidi w:val="0"/>
-      </w:pPr>
-    </w:p>
-    <w:p>
-      <w:pPr>
-        <w:pStyle w:val="ListParagraph"/>
-        <w:bidi w:val="0"/>
-      </w:pPr>
-    </w:p>
-    <w:p>
-      <w:pPr>
-        <w:pStyle w:val="ListParagraph"/>
-        <w:bidi w:val="0"/>
-      </w:pPr>
-    </w:p>
-    <w:p>
-      <w:pPr>
-        <w:pStyle w:val="ListParagraph"/>
-        <w:bidi w:val="0"/>
-      </w:pPr>
-    </w:p>
-    <w:p>
-      <w:pPr>
-        <w:pStyle w:val="ListParagraph"/>
-        <w:bidi w:val="0"/>
-      </w:pPr>
-    </w:p>
-    <w:p>
-      <w:pPr>
-        <w:pStyle w:val="ListParagraph"/>
-        <w:bidi w:val="0"/>
-      </w:pPr>
-    </w:p>
-    <w:p>
-      <w:pPr>
-        <w:pStyle w:val="ListParagraph"/>
-        <w:bidi w:val="0"/>
-      </w:pPr>
-    </w:p>
-    <w:p>
-      <w:pPr>
-        <w:pStyle w:val="ListParagraph"/>
-        <w:bidi w:val="0"/>
-      </w:pPr>
-    </w:p>
-    <w:p>
-      <w:pPr>
-        <w:pStyle w:val="ListParagraph"/>
-        <w:bidi w:val="0"/>
-      </w:pPr>
-    </w:p>
-    <w:p>
-      <w:pPr>
-        <w:pStyle w:val="ListParagraph"/>
-        <w:bidi w:val="0"/>
-      </w:pPr>
-    </w:p>
-    <w:p>
-      <w:pPr>
-        <w:pStyle w:val="ListParagraph"/>
-        <w:bidi w:val="0"/>
-      </w:pPr>
-    </w:p>
-    <w:p>
-      <w:pPr>
-        <w:pStyle w:val="ListParagraph"/>
-        <w:bidi w:val="0"/>
-      </w:pPr>
-    </w:p>
-    <w:p>
-      <w:pPr>
-        <w:pStyle w:val="ListParagraph"/>
-        <w:bidi w:val="0"/>
-      </w:pPr>
-    </w:p>
-    <w:p>
-      <w:pPr>
-        <w:pStyle w:val="ListParagraph"/>
-        <w:bidi w:val="0"/>
-      </w:pPr>
-    </w:p>
-    <w:p>
-      <w:pPr>
-        <w:pStyle w:val="ListParagraph"/>
-        <w:bidi w:val="0"/>
-      </w:pPr>
-    </w:p>
-    <w:p>
-      <w:pPr>
-        <w:pStyle w:val="ListParagraph"/>
-        <w:bidi w:val="0"/>
-      </w:pPr>
-    </w:p>
-    <w:p>
-      <w:pPr>
-        <w:pStyle w:val="ListParagraph"/>
-        <w:bidi w:val="0"/>
-      </w:pPr>
-    </w:p>
-    <w:p>
-      <w:pPr>
-        <w:pStyle w:val="ListParagraph"/>
-        <w:bidi w:val="0"/>
-      </w:pPr>
-    </w:p>
-    <w:p>
-      <w:pPr>
-        <w:pStyle w:val="ListParagraph"/>
-        <w:bidi w:val="0"/>
-      </w:pPr>
-    </w:p>
-    <w:p>
-      <w:pPr>
-        <w:pStyle w:val="ListParagraph"/>
-        <w:bidi w:val="0"/>
-      </w:pPr>
+        <w:t xml:space="preserve">Map – </w:t>
+      </w:r>
+      <w:proofErr w:type="spellStart"/>
+      <w:r>
+        <w:t>GridView</w:t>
+      </w:r>
+      <w:proofErr w:type="spellEnd"/>
+      <w:r>
+        <w:t xml:space="preserve"> </w:t>
+      </w:r>
+      <w:r>
+        <w:t>square</w:t>
+      </w:r>
+      <w:r>
+        <w:t>s height is too big</w:t>
+      </w:r>
     </w:p>
     <w:p>
       <w:pPr>
         <w:pStyle w:val="ListParagraph"/>
         <w:numPr>
           <w:ilvl w:val="0"/>
-          <w:numId w:val="2"/>
+          <w:numId w:val="4"/>
         </w:numPr>
         <w:bidi w:val="0"/>
       </w:pPr>
-      <w:bookmarkStart w:id="0" w:name="_GoBack"/>
-      <w:bookmarkEnd w:id="0"/>
-      <w:r>
-        <w:lastRenderedPageBreak/>
-        <w:t>Bottom Navigation View</w:t>
-      </w:r>
-      <w:r>
-        <w:t xml:space="preserve"> -  Doesn't fill the whole line on </w:t>
+      <w:proofErr w:type="spellStart"/>
+      <w:r>
+        <w:t>GridView</w:t>
+      </w:r>
+      <w:proofErr w:type="spellEnd"/>
+      <w:r>
+        <w:t xml:space="preserve"> sizes are 14x10, but on </w:t>
       </w:r>
       <w:r>
         <w:t xml:space="preserve">Acer </w:t>
@@ -639,14 +332,8 @@
       <w:r>
         <w:t>One 7</w:t>
       </w:r>
-    </w:p>
-    <w:p>
-      <w:pPr>
-        <w:pStyle w:val="ListParagraph"/>
-        <w:bidi w:val="0"/>
-      </w:pPr>
-      <w:r>
-        <w:t xml:space="preserve"> </w:t>
+      <w:r>
+        <w:t xml:space="preserve"> you can only touch/see 8x10.</w:t>
       </w:r>
     </w:p>
     <w:p>
@@ -654,205 +341,12 @@
         <w:pStyle w:val="ListParagraph"/>
         <w:numPr>
           <w:ilvl w:val="0"/>
-          <w:numId w:val="2"/>
+          <w:numId w:val="4"/>
         </w:numPr>
         <w:bidi w:val="0"/>
       </w:pPr>
       <w:r>
-        <w:t>Map</w:t>
-      </w:r>
-      <w:r>
-        <w:t xml:space="preserve"> -</w:t>
-      </w:r>
-      <w:r>
-        <w:t xml:space="preserve"> Event Update Bug </w:t>
-      </w:r>
-    </w:p>
-    <w:p>
-      <w:pPr>
-        <w:pStyle w:val="ListParagraph"/>
-        <w:numPr>
-          <w:ilvl w:val="0"/>
-          <w:numId w:val="3"/>
-        </w:numPr>
-        <w:bidi w:val="0"/>
-      </w:pPr>
-      <w:r>
-        <w:t>When moving from Map</w:t>
-      </w:r>
-      <w:r>
-        <w:t xml:space="preserve"> screen</w:t>
-      </w:r>
-      <w:r>
-        <w:t xml:space="preserve"> to the Edit List</w:t>
-      </w:r>
-      <w:r>
-        <w:t xml:space="preserve"> screen</w:t>
-      </w:r>
-      <w:r>
-        <w:t>, Discounts</w:t>
-      </w:r>
-      <w:r>
-        <w:t xml:space="preserve"> screen</w:t>
-      </w:r>
-      <w:r>
-        <w:t>, Settings</w:t>
-      </w:r>
-      <w:r>
-        <w:t xml:space="preserve"> screen, and return to it, with the return button, the Map doesn't update visually with server updates.</w:t>
-      </w:r>
-    </w:p>
-    <w:p>
-      <w:pPr>
-        <w:pStyle w:val="ListParagraph"/>
-        <w:numPr>
-          <w:ilvl w:val="0"/>
-          <w:numId w:val="3"/>
-        </w:numPr>
-        <w:bidi w:val="0"/>
-      </w:pPr>
-      <w:r>
-        <w:t>It does update correctly again when you move from Main Menu to map.</w:t>
-      </w:r>
-    </w:p>
-    <w:p>
-      <w:pPr>
-        <w:pStyle w:val="ListParagraph"/>
-        <w:bidi w:val="0"/>
-        <w:ind w:left="1800"/>
-      </w:pPr>
-    </w:p>
-    <w:p>
-      <w:pPr>
-        <w:pStyle w:val="ListParagraph"/>
-        <w:numPr>
-          <w:ilvl w:val="0"/>
-          <w:numId w:val="2"/>
-        </w:numPr>
-        <w:bidi w:val="0"/>
-      </w:pPr>
-      <w:r>
-        <w:t xml:space="preserve">Bottom Navigation View – Main </w:t>
-      </w:r>
-      <w:r>
-        <w:t>Menu navigation problems</w:t>
-      </w:r>
-    </w:p>
-    <w:p>
-      <w:pPr>
-        <w:pStyle w:val="ListParagraph"/>
-        <w:numPr>
-          <w:ilvl w:val="0"/>
-          <w:numId w:val="3"/>
-        </w:numPr>
-        <w:bidi w:val="0"/>
-      </w:pPr>
-      <w:r>
-        <w:t>When returning to Login screen from Main Menu it makes Discounts, Settings</w:t>
-      </w:r>
-      <w:r>
-        <w:t xml:space="preserve"> options</w:t>
-      </w:r>
-      <w:r>
-        <w:t xml:space="preserve"> return to Login as well (ins</w:t>
-      </w:r>
-      <w:r>
-        <w:t>tead of returning to Main Menu)</w:t>
-      </w:r>
-    </w:p>
-    <w:p>
-      <w:pPr>
-        <w:pStyle w:val="ListParagraph"/>
-        <w:numPr>
-          <w:ilvl w:val="0"/>
-          <w:numId w:val="3"/>
-        </w:numPr>
-        <w:bidi w:val="0"/>
-      </w:pPr>
-      <w:r>
-        <w:t xml:space="preserve">Also Cart option opens </w:t>
-      </w:r>
-      <w:r>
-        <w:t>Login screen as well</w:t>
-      </w:r>
-    </w:p>
-    <w:p>
-      <w:pPr>
-        <w:pStyle w:val="ListParagraph"/>
-        <w:numPr>
-          <w:ilvl w:val="0"/>
-          <w:numId w:val="3"/>
-        </w:numPr>
-        <w:bidi w:val="0"/>
-      </w:pPr>
-      <w:r>
-        <w:t>When you Login again, it fixes it.</w:t>
-      </w:r>
-    </w:p>
-    <w:p>
-      <w:pPr>
-        <w:pStyle w:val="ListParagraph"/>
-        <w:bidi w:val="0"/>
-        <w:ind w:left="1800"/>
-      </w:pPr>
-    </w:p>
-    <w:p>
-      <w:pPr>
-        <w:pStyle w:val="ListParagraph"/>
-        <w:numPr>
-          <w:ilvl w:val="0"/>
-          <w:numId w:val="2"/>
-        </w:numPr>
-        <w:bidi w:val="0"/>
-      </w:pPr>
-      <w:r>
-        <w:t>Android Studio –  Creates unused Communication, Database folders</w:t>
-      </w:r>
-    </w:p>
-    <w:p>
-      <w:pPr>
-        <w:pStyle w:val="ListParagraph"/>
-        <w:bidi w:val="0"/>
-      </w:pPr>
-      <w:r>
-        <w:rPr>
-          <w:noProof/>
-        </w:rPr>
-        <w:drawing>
-          <wp:inline distT="0" distB="0" distL="0" distR="0" wp14:anchorId="21A299D8" wp14:editId="4858E532">
-            <wp:extent cx="4667250" cy="2495550"/>
-            <wp:effectExtent l="0" t="0" r="0" b="0"/>
-            <wp:docPr id="1" name="Picture 1"/>
-            <wp:cNvGraphicFramePr>
-              <a:graphicFrameLocks xmlns:a="http://schemas.openxmlformats.org/drawingml/2006/main" noChangeAspect="1"/>
-            </wp:cNvGraphicFramePr>
-            <a:graphic xmlns:a="http://schemas.openxmlformats.org/drawingml/2006/main">
-              <a:graphicData uri="http://schemas.openxmlformats.org/drawingml/2006/picture">
-                <pic:pic xmlns:pic="http://schemas.openxmlformats.org/drawingml/2006/picture">
-                  <pic:nvPicPr>
-                    <pic:cNvPr id="1" name=""/>
-                    <pic:cNvPicPr/>
-                  </pic:nvPicPr>
-                  <pic:blipFill>
-                    <a:blip r:embed="rId7"/>
-                    <a:stretch>
-                      <a:fillRect/>
-                    </a:stretch>
-                  </pic:blipFill>
-                  <pic:spPr>
-                    <a:xfrm>
-                      <a:off x="0" y="0"/>
-                      <a:ext cx="4667250" cy="2495550"/>
-                    </a:xfrm>
-                    <a:prstGeom prst="rect">
-                      <a:avLst/>
-                    </a:prstGeom>
-                  </pic:spPr>
-                </pic:pic>
-              </a:graphicData>
-            </a:graphic>
-          </wp:inline>
-        </w:drawing>
+        <w:t>You can't see all icons.</w:t>
       </w:r>
     </w:p>
     <w:p>
@@ -1140,6 +634,119 @@
     </w:lvl>
   </w:abstractNum>
   <w:abstractNum w:abstractNumId="2" w15:restartNumberingAfterBreak="0">
+    <w:nsid w:val="2B26144F"/>
+    <w:multiLevelType w:val="hybridMultilevel"/>
+    <w:tmpl w:val="76F89B28"/>
+    <w:lvl w:ilvl="0" w:tplc="6D0CE96C">
+      <w:start w:val="2"/>
+      <w:numFmt w:val="bullet"/>
+      <w:lvlText w:val="-"/>
+      <w:lvlJc w:val="left"/>
+      <w:pPr>
+        <w:ind w:left="1800" w:hanging="360"/>
+      </w:pPr>
+      <w:rPr>
+        <w:rFonts w:ascii="Calibri" w:eastAsiaTheme="minorHAnsi" w:hAnsi="Calibri" w:cstheme="minorBidi" w:hint="default"/>
+      </w:rPr>
+    </w:lvl>
+    <w:lvl w:ilvl="1" w:tplc="04090003" w:tentative="1">
+      <w:start w:val="1"/>
+      <w:numFmt w:val="bullet"/>
+      <w:lvlText w:val="o"/>
+      <w:lvlJc w:val="left"/>
+      <w:pPr>
+        <w:ind w:left="2520" w:hanging="360"/>
+      </w:pPr>
+      <w:rPr>
+        <w:rFonts w:ascii="Courier New" w:hAnsi="Courier New" w:cs="Courier New" w:hint="default"/>
+      </w:rPr>
+    </w:lvl>
+    <w:lvl w:ilvl="2" w:tplc="04090005" w:tentative="1">
+      <w:start w:val="1"/>
+      <w:numFmt w:val="bullet"/>
+      <w:lvlText w:val=""/>
+      <w:lvlJc w:val="left"/>
+      <w:pPr>
+        <w:ind w:left="3240" w:hanging="360"/>
+      </w:pPr>
+      <w:rPr>
+        <w:rFonts w:ascii="Wingdings" w:hAnsi="Wingdings" w:hint="default"/>
+      </w:rPr>
+    </w:lvl>
+    <w:lvl w:ilvl="3" w:tplc="04090001" w:tentative="1">
+      <w:start w:val="1"/>
+      <w:numFmt w:val="bullet"/>
+      <w:lvlText w:val=""/>
+      <w:lvlJc w:val="left"/>
+      <w:pPr>
+        <w:ind w:left="3960" w:hanging="360"/>
+      </w:pPr>
+      <w:rPr>
+        <w:rFonts w:ascii="Symbol" w:hAnsi="Symbol" w:hint="default"/>
+      </w:rPr>
+    </w:lvl>
+    <w:lvl w:ilvl="4" w:tplc="04090003" w:tentative="1">
+      <w:start w:val="1"/>
+      <w:numFmt w:val="bullet"/>
+      <w:lvlText w:val="o"/>
+      <w:lvlJc w:val="left"/>
+      <w:pPr>
+        <w:ind w:left="4680" w:hanging="360"/>
+      </w:pPr>
+      <w:rPr>
+        <w:rFonts w:ascii="Courier New" w:hAnsi="Courier New" w:cs="Courier New" w:hint="default"/>
+      </w:rPr>
+    </w:lvl>
+    <w:lvl w:ilvl="5" w:tplc="04090005" w:tentative="1">
+      <w:start w:val="1"/>
+      <w:numFmt w:val="bullet"/>
+      <w:lvlText w:val=""/>
+      <w:lvlJc w:val="left"/>
+      <w:pPr>
+        <w:ind w:left="5400" w:hanging="360"/>
+      </w:pPr>
+      <w:rPr>
+        <w:rFonts w:ascii="Wingdings" w:hAnsi="Wingdings" w:hint="default"/>
+      </w:rPr>
+    </w:lvl>
+    <w:lvl w:ilvl="6" w:tplc="04090001" w:tentative="1">
+      <w:start w:val="1"/>
+      <w:numFmt w:val="bullet"/>
+      <w:lvlText w:val=""/>
+      <w:lvlJc w:val="left"/>
+      <w:pPr>
+        <w:ind w:left="6120" w:hanging="360"/>
+      </w:pPr>
+      <w:rPr>
+        <w:rFonts w:ascii="Symbol" w:hAnsi="Symbol" w:hint="default"/>
+      </w:rPr>
+    </w:lvl>
+    <w:lvl w:ilvl="7" w:tplc="04090003" w:tentative="1">
+      <w:start w:val="1"/>
+      <w:numFmt w:val="bullet"/>
+      <w:lvlText w:val="o"/>
+      <w:lvlJc w:val="left"/>
+      <w:pPr>
+        <w:ind w:left="6840" w:hanging="360"/>
+      </w:pPr>
+      <w:rPr>
+        <w:rFonts w:ascii="Courier New" w:hAnsi="Courier New" w:cs="Courier New" w:hint="default"/>
+      </w:rPr>
+    </w:lvl>
+    <w:lvl w:ilvl="8" w:tplc="04090005" w:tentative="1">
+      <w:start w:val="1"/>
+      <w:numFmt w:val="bullet"/>
+      <w:lvlText w:val=""/>
+      <w:lvlJc w:val="left"/>
+      <w:pPr>
+        <w:ind w:left="7560" w:hanging="360"/>
+      </w:pPr>
+      <w:rPr>
+        <w:rFonts w:ascii="Wingdings" w:hAnsi="Wingdings" w:hint="default"/>
+      </w:rPr>
+    </w:lvl>
+  </w:abstractNum>
+  <w:abstractNum w:abstractNumId="3" w15:restartNumberingAfterBreak="0">
     <w:nsid w:val="31F53670"/>
     <w:multiLevelType w:val="hybridMultilevel"/>
     <w:tmpl w:val="42B6AC9E"/>
@@ -1229,13 +836,16 @@
     </w:lvl>
   </w:abstractNum>
   <w:num w:numId="1">
-    <w:abstractNumId w:val="2"/>
+    <w:abstractNumId w:val="3"/>
   </w:num>
   <w:num w:numId="2">
     <w:abstractNumId w:val="1"/>
   </w:num>
   <w:num w:numId="3">
     <w:abstractNumId w:val="0"/>
+  </w:num>
+  <w:num w:numId="4">
+    <w:abstractNumId w:val="2"/>
   </w:num>
 </w:numbering>
 </file>

</xml_diff>